<commit_message>
Added custom structure and readme
</commit_message>
<xml_diff>
--- a/documents/files/Import MySQL vs MongoDB.docx
+++ b/documents/files/Import MySQL vs MongoDB.docx
@@ -544,11 +544,9 @@
       <w:r>
         <w:t xml:space="preserve">Bij diep geneste </w:t>
       </w:r>
-      <w:proofErr w:type="spellStart"/>
-      <w:r>
-        <w:t>realties</w:t>
-      </w:r>
-      <w:proofErr w:type="spellEnd"/>
+      <w:r>
+        <w:t>relaties</w:t>
+      </w:r>
       <w:r>
         <w:t xml:space="preserve"> kan import lastig zijn (bijvoorbeeld arrays van geneste </w:t>
       </w:r>
@@ -774,11 +772,9 @@
       <w:r>
         <w:t xml:space="preserve"> worden gemodelleerd, waardoor data-integriteit </w:t>
       </w:r>
-      <w:proofErr w:type="spellStart"/>
-      <w:r>
-        <w:t>gegarandaard</w:t>
-      </w:r>
-      <w:proofErr w:type="spellEnd"/>
+      <w:r>
+        <w:t>gegarandeerd</w:t>
+      </w:r>
       <w:r>
         <w:t xml:space="preserve"> is</w:t>
       </w:r>

</xml_diff>